<commit_message>
till Class 18 done in the series
</commit_message>
<xml_diff>
--- a/Updates.docx
+++ b/Updates.docx
@@ -445,28 +445,28 @@
       <w:pPr>
         <w:numPr>
           <w:ilvl w:val="0"/>
-          <w:numId w:val="5"/>
-        </w:numPr>
-        <w:spacing w:before="0" w:after="160" w:line="259"/>
-        <w:ind w:right="0" w:left="720" w:hanging="360"/>
-        <w:jc w:val="left"/>
-        <w:rPr>
-          <w:rFonts w:ascii="Calibri" w:hAnsi="Calibri" w:cs="Calibri" w:eastAsia="Calibri"/>
-          <w:color w:val="auto"/>
-          <w:spacing w:val="0"/>
-          <w:position w:val="0"/>
-          <w:sz w:val="22"/>
-          <w:shd w:fill="auto" w:val="clear"/>
-        </w:rPr>
-      </w:pPr>
-      <w:r>
-        <w:rPr>
-          <w:rFonts w:ascii="Calibri" w:hAnsi="Calibri" w:cs="Calibri" w:eastAsia="Calibri"/>
-          <w:color w:val="auto"/>
-          <w:spacing w:val="0"/>
-          <w:position w:val="0"/>
-          <w:sz w:val="22"/>
-          <w:shd w:fill="auto" w:val="clear"/>
+          <w:numId w:val="4"/>
+        </w:numPr>
+        <w:spacing w:before="0" w:after="160" w:line="259"/>
+        <w:ind w:right="0" w:left="720" w:hanging="360"/>
+        <w:jc w:val="left"/>
+        <w:rPr>
+          <w:rFonts w:ascii="Calibri" w:hAnsi="Calibri" w:cs="Calibri" w:eastAsia="Calibri"/>
+          <w:color w:val="auto"/>
+          <w:spacing w:val="0"/>
+          <w:position w:val="0"/>
+          <w:sz w:val="22"/>
+          <w:shd w:fill="C0C0C0" w:val="clear"/>
+        </w:rPr>
+      </w:pPr>
+      <w:r>
+        <w:rPr>
+          <w:rFonts w:ascii="Calibri" w:hAnsi="Calibri" w:cs="Calibri" w:eastAsia="Calibri"/>
+          <w:color w:val="auto"/>
+          <w:spacing w:val="0"/>
+          <w:position w:val="0"/>
+          <w:sz w:val="22"/>
+          <w:shd w:fill="C0C0C0" w:val="clear"/>
         </w:rPr>
         <w:t xml:space="preserve">Lecture 1</w:t>
       </w:r>
@@ -475,28 +475,28 @@
       <w:pPr>
         <w:numPr>
           <w:ilvl w:val="0"/>
-          <w:numId w:val="5"/>
-        </w:numPr>
-        <w:spacing w:before="0" w:after="160" w:line="259"/>
-        <w:ind w:right="0" w:left="720" w:hanging="360"/>
-        <w:jc w:val="left"/>
-        <w:rPr>
-          <w:rFonts w:ascii="Calibri" w:hAnsi="Calibri" w:cs="Calibri" w:eastAsia="Calibri"/>
-          <w:color w:val="auto"/>
-          <w:spacing w:val="0"/>
-          <w:position w:val="0"/>
-          <w:sz w:val="22"/>
-          <w:shd w:fill="auto" w:val="clear"/>
-        </w:rPr>
-      </w:pPr>
-      <w:r>
-        <w:rPr>
-          <w:rFonts w:ascii="Calibri" w:hAnsi="Calibri" w:cs="Calibri" w:eastAsia="Calibri"/>
-          <w:color w:val="auto"/>
-          <w:spacing w:val="0"/>
-          <w:position w:val="0"/>
-          <w:sz w:val="22"/>
-          <w:shd w:fill="auto" w:val="clear"/>
+          <w:numId w:val="4"/>
+        </w:numPr>
+        <w:spacing w:before="0" w:after="160" w:line="259"/>
+        <w:ind w:right="0" w:left="720" w:hanging="360"/>
+        <w:jc w:val="left"/>
+        <w:rPr>
+          <w:rFonts w:ascii="Calibri" w:hAnsi="Calibri" w:cs="Calibri" w:eastAsia="Calibri"/>
+          <w:color w:val="auto"/>
+          <w:spacing w:val="0"/>
+          <w:position w:val="0"/>
+          <w:sz w:val="22"/>
+          <w:shd w:fill="C0C0C0" w:val="clear"/>
+        </w:rPr>
+      </w:pPr>
+      <w:r>
+        <w:rPr>
+          <w:rFonts w:ascii="Calibri" w:hAnsi="Calibri" w:cs="Calibri" w:eastAsia="Calibri"/>
+          <w:color w:val="auto"/>
+          <w:spacing w:val="0"/>
+          <w:position w:val="0"/>
+          <w:sz w:val="22"/>
+          <w:shd w:fill="C0C0C0" w:val="clear"/>
         </w:rPr>
         <w:t xml:space="preserve">Lecture 2 </w:t>
       </w:r>
@@ -505,28 +505,28 @@
       <w:pPr>
         <w:numPr>
           <w:ilvl w:val="0"/>
-          <w:numId w:val="5"/>
-        </w:numPr>
-        <w:spacing w:before="0" w:after="160" w:line="259"/>
-        <w:ind w:right="0" w:left="720" w:hanging="360"/>
-        <w:jc w:val="left"/>
-        <w:rPr>
-          <w:rFonts w:ascii="Calibri" w:hAnsi="Calibri" w:cs="Calibri" w:eastAsia="Calibri"/>
-          <w:color w:val="auto"/>
-          <w:spacing w:val="0"/>
-          <w:position w:val="0"/>
-          <w:sz w:val="22"/>
-          <w:shd w:fill="auto" w:val="clear"/>
-        </w:rPr>
-      </w:pPr>
-      <w:r>
-        <w:rPr>
-          <w:rFonts w:ascii="Calibri" w:hAnsi="Calibri" w:cs="Calibri" w:eastAsia="Calibri"/>
-          <w:color w:val="auto"/>
-          <w:spacing w:val="0"/>
-          <w:position w:val="0"/>
-          <w:sz w:val="22"/>
-          <w:shd w:fill="auto" w:val="clear"/>
+          <w:numId w:val="4"/>
+        </w:numPr>
+        <w:spacing w:before="0" w:after="160" w:line="259"/>
+        <w:ind w:right="0" w:left="720" w:hanging="360"/>
+        <w:jc w:val="left"/>
+        <w:rPr>
+          <w:rFonts w:ascii="Calibri" w:hAnsi="Calibri" w:cs="Calibri" w:eastAsia="Calibri"/>
+          <w:color w:val="auto"/>
+          <w:spacing w:val="0"/>
+          <w:position w:val="0"/>
+          <w:sz w:val="22"/>
+          <w:shd w:fill="C0C0C0" w:val="clear"/>
+        </w:rPr>
+      </w:pPr>
+      <w:r>
+        <w:rPr>
+          <w:rFonts w:ascii="Calibri" w:hAnsi="Calibri" w:cs="Calibri" w:eastAsia="Calibri"/>
+          <w:color w:val="auto"/>
+          <w:spacing w:val="0"/>
+          <w:position w:val="0"/>
+          <w:sz w:val="22"/>
+          <w:shd w:fill="C0C0C0" w:val="clear"/>
         </w:rPr>
         <w:t xml:space="preserve">Lecture 3</w:t>
       </w:r>
@@ -535,28 +535,28 @@
       <w:pPr>
         <w:numPr>
           <w:ilvl w:val="0"/>
-          <w:numId w:val="5"/>
-        </w:numPr>
-        <w:spacing w:before="0" w:after="160" w:line="259"/>
-        <w:ind w:right="0" w:left="720" w:hanging="360"/>
-        <w:jc w:val="left"/>
-        <w:rPr>
-          <w:rFonts w:ascii="Calibri" w:hAnsi="Calibri" w:cs="Calibri" w:eastAsia="Calibri"/>
-          <w:color w:val="auto"/>
-          <w:spacing w:val="0"/>
-          <w:position w:val="0"/>
-          <w:sz w:val="22"/>
-          <w:shd w:fill="auto" w:val="clear"/>
-        </w:rPr>
-      </w:pPr>
-      <w:r>
-        <w:rPr>
-          <w:rFonts w:ascii="Calibri" w:hAnsi="Calibri" w:cs="Calibri" w:eastAsia="Calibri"/>
-          <w:color w:val="auto"/>
-          <w:spacing w:val="0"/>
-          <w:position w:val="0"/>
-          <w:sz w:val="22"/>
-          <w:shd w:fill="auto" w:val="clear"/>
+          <w:numId w:val="4"/>
+        </w:numPr>
+        <w:spacing w:before="0" w:after="160" w:line="259"/>
+        <w:ind w:right="0" w:left="720" w:hanging="360"/>
+        <w:jc w:val="left"/>
+        <w:rPr>
+          <w:rFonts w:ascii="Calibri" w:hAnsi="Calibri" w:cs="Calibri" w:eastAsia="Calibri"/>
+          <w:color w:val="auto"/>
+          <w:spacing w:val="0"/>
+          <w:position w:val="0"/>
+          <w:sz w:val="22"/>
+          <w:shd w:fill="C0C0C0" w:val="clear"/>
+        </w:rPr>
+      </w:pPr>
+      <w:r>
+        <w:rPr>
+          <w:rFonts w:ascii="Calibri" w:hAnsi="Calibri" w:cs="Calibri" w:eastAsia="Calibri"/>
+          <w:color w:val="auto"/>
+          <w:spacing w:val="0"/>
+          <w:position w:val="0"/>
+          <w:sz w:val="22"/>
+          <w:shd w:fill="C0C0C0" w:val="clear"/>
         </w:rPr>
         <w:t xml:space="preserve">Lecture 4</w:t>
       </w:r>
@@ -565,28 +565,28 @@
       <w:pPr>
         <w:numPr>
           <w:ilvl w:val="0"/>
-          <w:numId w:val="5"/>
-        </w:numPr>
-        <w:spacing w:before="0" w:after="160" w:line="259"/>
-        <w:ind w:right="0" w:left="720" w:hanging="360"/>
-        <w:jc w:val="left"/>
-        <w:rPr>
-          <w:rFonts w:ascii="Calibri" w:hAnsi="Calibri" w:cs="Calibri" w:eastAsia="Calibri"/>
-          <w:color w:val="auto"/>
-          <w:spacing w:val="0"/>
-          <w:position w:val="0"/>
-          <w:sz w:val="22"/>
-          <w:shd w:fill="auto" w:val="clear"/>
-        </w:rPr>
-      </w:pPr>
-      <w:r>
-        <w:rPr>
-          <w:rFonts w:ascii="Calibri" w:hAnsi="Calibri" w:cs="Calibri" w:eastAsia="Calibri"/>
-          <w:color w:val="auto"/>
-          <w:spacing w:val="0"/>
-          <w:position w:val="0"/>
-          <w:sz w:val="22"/>
-          <w:shd w:fill="auto" w:val="clear"/>
+          <w:numId w:val="4"/>
+        </w:numPr>
+        <w:spacing w:before="0" w:after="160" w:line="259"/>
+        <w:ind w:right="0" w:left="720" w:hanging="360"/>
+        <w:jc w:val="left"/>
+        <w:rPr>
+          <w:rFonts w:ascii="Calibri" w:hAnsi="Calibri" w:cs="Calibri" w:eastAsia="Calibri"/>
+          <w:color w:val="auto"/>
+          <w:spacing w:val="0"/>
+          <w:position w:val="0"/>
+          <w:sz w:val="22"/>
+          <w:shd w:fill="C0C0C0" w:val="clear"/>
+        </w:rPr>
+      </w:pPr>
+      <w:r>
+        <w:rPr>
+          <w:rFonts w:ascii="Calibri" w:hAnsi="Calibri" w:cs="Calibri" w:eastAsia="Calibri"/>
+          <w:color w:val="auto"/>
+          <w:spacing w:val="0"/>
+          <w:position w:val="0"/>
+          <w:sz w:val="22"/>
+          <w:shd w:fill="C0C0C0" w:val="clear"/>
         </w:rPr>
         <w:t xml:space="preserve">Lecture 5</w:t>
       </w:r>
@@ -595,28 +595,28 @@
       <w:pPr>
         <w:numPr>
           <w:ilvl w:val="0"/>
-          <w:numId w:val="5"/>
-        </w:numPr>
-        <w:spacing w:before="0" w:after="160" w:line="259"/>
-        <w:ind w:right="0" w:left="720" w:hanging="360"/>
-        <w:jc w:val="left"/>
-        <w:rPr>
-          <w:rFonts w:ascii="Calibri" w:hAnsi="Calibri" w:cs="Calibri" w:eastAsia="Calibri"/>
-          <w:color w:val="auto"/>
-          <w:spacing w:val="0"/>
-          <w:position w:val="0"/>
-          <w:sz w:val="22"/>
-          <w:shd w:fill="auto" w:val="clear"/>
-        </w:rPr>
-      </w:pPr>
-      <w:r>
-        <w:rPr>
-          <w:rFonts w:ascii="Calibri" w:hAnsi="Calibri" w:cs="Calibri" w:eastAsia="Calibri"/>
-          <w:color w:val="auto"/>
-          <w:spacing w:val="0"/>
-          <w:position w:val="0"/>
-          <w:sz w:val="22"/>
-          <w:shd w:fill="auto" w:val="clear"/>
+          <w:numId w:val="4"/>
+        </w:numPr>
+        <w:spacing w:before="0" w:after="160" w:line="259"/>
+        <w:ind w:right="0" w:left="720" w:hanging="360"/>
+        <w:jc w:val="left"/>
+        <w:rPr>
+          <w:rFonts w:ascii="Calibri" w:hAnsi="Calibri" w:cs="Calibri" w:eastAsia="Calibri"/>
+          <w:color w:val="auto"/>
+          <w:spacing w:val="0"/>
+          <w:position w:val="0"/>
+          <w:sz w:val="22"/>
+          <w:shd w:fill="C0C0C0" w:val="clear"/>
+        </w:rPr>
+      </w:pPr>
+      <w:r>
+        <w:rPr>
+          <w:rFonts w:ascii="Calibri" w:hAnsi="Calibri" w:cs="Calibri" w:eastAsia="Calibri"/>
+          <w:color w:val="auto"/>
+          <w:spacing w:val="0"/>
+          <w:position w:val="0"/>
+          <w:sz w:val="22"/>
+          <w:shd w:fill="C0C0C0" w:val="clear"/>
         </w:rPr>
         <w:t xml:space="preserve">Lecture 6</w:t>
       </w:r>
@@ -625,28 +625,28 @@
       <w:pPr>
         <w:numPr>
           <w:ilvl w:val="0"/>
-          <w:numId w:val="5"/>
-        </w:numPr>
-        <w:spacing w:before="0" w:after="160" w:line="259"/>
-        <w:ind w:right="0" w:left="720" w:hanging="360"/>
-        <w:jc w:val="left"/>
-        <w:rPr>
-          <w:rFonts w:ascii="Calibri" w:hAnsi="Calibri" w:cs="Calibri" w:eastAsia="Calibri"/>
-          <w:color w:val="auto"/>
-          <w:spacing w:val="0"/>
-          <w:position w:val="0"/>
-          <w:sz w:val="22"/>
-          <w:shd w:fill="auto" w:val="clear"/>
-        </w:rPr>
-      </w:pPr>
-      <w:r>
-        <w:rPr>
-          <w:rFonts w:ascii="Calibri" w:hAnsi="Calibri" w:cs="Calibri" w:eastAsia="Calibri"/>
-          <w:color w:val="auto"/>
-          <w:spacing w:val="0"/>
-          <w:position w:val="0"/>
-          <w:sz w:val="22"/>
-          <w:shd w:fill="auto" w:val="clear"/>
+          <w:numId w:val="4"/>
+        </w:numPr>
+        <w:spacing w:before="0" w:after="160" w:line="259"/>
+        <w:ind w:right="0" w:left="720" w:hanging="360"/>
+        <w:jc w:val="left"/>
+        <w:rPr>
+          <w:rFonts w:ascii="Calibri" w:hAnsi="Calibri" w:cs="Calibri" w:eastAsia="Calibri"/>
+          <w:color w:val="auto"/>
+          <w:spacing w:val="0"/>
+          <w:position w:val="0"/>
+          <w:sz w:val="22"/>
+          <w:shd w:fill="C0C0C0" w:val="clear"/>
+        </w:rPr>
+      </w:pPr>
+      <w:r>
+        <w:rPr>
+          <w:rFonts w:ascii="Calibri" w:hAnsi="Calibri" w:cs="Calibri" w:eastAsia="Calibri"/>
+          <w:color w:val="auto"/>
+          <w:spacing w:val="0"/>
+          <w:position w:val="0"/>
+          <w:sz w:val="22"/>
+          <w:shd w:fill="C0C0C0" w:val="clear"/>
         </w:rPr>
         <w:t xml:space="preserve">Lecture 7</w:t>
       </w:r>
@@ -655,28 +655,28 @@
       <w:pPr>
         <w:numPr>
           <w:ilvl w:val="0"/>
-          <w:numId w:val="5"/>
-        </w:numPr>
-        <w:spacing w:before="0" w:after="160" w:line="259"/>
-        <w:ind w:right="0" w:left="720" w:hanging="360"/>
-        <w:jc w:val="left"/>
-        <w:rPr>
-          <w:rFonts w:ascii="Calibri" w:hAnsi="Calibri" w:cs="Calibri" w:eastAsia="Calibri"/>
-          <w:color w:val="auto"/>
-          <w:spacing w:val="0"/>
-          <w:position w:val="0"/>
-          <w:sz w:val="22"/>
-          <w:shd w:fill="auto" w:val="clear"/>
-        </w:rPr>
-      </w:pPr>
-      <w:r>
-        <w:rPr>
-          <w:rFonts w:ascii="Calibri" w:hAnsi="Calibri" w:cs="Calibri" w:eastAsia="Calibri"/>
-          <w:color w:val="auto"/>
-          <w:spacing w:val="0"/>
-          <w:position w:val="0"/>
-          <w:sz w:val="22"/>
-          <w:shd w:fill="auto" w:val="clear"/>
+          <w:numId w:val="4"/>
+        </w:numPr>
+        <w:spacing w:before="0" w:after="160" w:line="259"/>
+        <w:ind w:right="0" w:left="720" w:hanging="360"/>
+        <w:jc w:val="left"/>
+        <w:rPr>
+          <w:rFonts w:ascii="Calibri" w:hAnsi="Calibri" w:cs="Calibri" w:eastAsia="Calibri"/>
+          <w:color w:val="auto"/>
+          <w:spacing w:val="0"/>
+          <w:position w:val="0"/>
+          <w:sz w:val="22"/>
+          <w:shd w:fill="C0C0C0" w:val="clear"/>
+        </w:rPr>
+      </w:pPr>
+      <w:r>
+        <w:rPr>
+          <w:rFonts w:ascii="Calibri" w:hAnsi="Calibri" w:cs="Calibri" w:eastAsia="Calibri"/>
+          <w:color w:val="auto"/>
+          <w:spacing w:val="0"/>
+          <w:position w:val="0"/>
+          <w:sz w:val="22"/>
+          <w:shd w:fill="C0C0C0" w:val="clear"/>
         </w:rPr>
         <w:t xml:space="preserve">Lecture 8</w:t>
       </w:r>
@@ -685,28 +685,28 @@
       <w:pPr>
         <w:numPr>
           <w:ilvl w:val="0"/>
-          <w:numId w:val="5"/>
-        </w:numPr>
-        <w:spacing w:before="0" w:after="160" w:line="259"/>
-        <w:ind w:right="0" w:left="720" w:hanging="360"/>
-        <w:jc w:val="left"/>
-        <w:rPr>
-          <w:rFonts w:ascii="Calibri" w:hAnsi="Calibri" w:cs="Calibri" w:eastAsia="Calibri"/>
-          <w:color w:val="auto"/>
-          <w:spacing w:val="0"/>
-          <w:position w:val="0"/>
-          <w:sz w:val="22"/>
-          <w:shd w:fill="auto" w:val="clear"/>
-        </w:rPr>
-      </w:pPr>
-      <w:r>
-        <w:rPr>
-          <w:rFonts w:ascii="Calibri" w:hAnsi="Calibri" w:cs="Calibri" w:eastAsia="Calibri"/>
-          <w:color w:val="auto"/>
-          <w:spacing w:val="0"/>
-          <w:position w:val="0"/>
-          <w:sz w:val="22"/>
-          <w:shd w:fill="auto" w:val="clear"/>
+          <w:numId w:val="4"/>
+        </w:numPr>
+        <w:spacing w:before="0" w:after="160" w:line="259"/>
+        <w:ind w:right="0" w:left="720" w:hanging="360"/>
+        <w:jc w:val="left"/>
+        <w:rPr>
+          <w:rFonts w:ascii="Calibri" w:hAnsi="Calibri" w:cs="Calibri" w:eastAsia="Calibri"/>
+          <w:color w:val="auto"/>
+          <w:spacing w:val="0"/>
+          <w:position w:val="0"/>
+          <w:sz w:val="22"/>
+          <w:shd w:fill="C0C0C0" w:val="clear"/>
+        </w:rPr>
+      </w:pPr>
+      <w:r>
+        <w:rPr>
+          <w:rFonts w:ascii="Calibri" w:hAnsi="Calibri" w:cs="Calibri" w:eastAsia="Calibri"/>
+          <w:color w:val="auto"/>
+          <w:spacing w:val="0"/>
+          <w:position w:val="0"/>
+          <w:sz w:val="22"/>
+          <w:shd w:fill="C0C0C0" w:val="clear"/>
         </w:rPr>
         <w:t xml:space="preserve">Lecture 9</w:t>
       </w:r>
@@ -715,28 +715,28 @@
       <w:pPr>
         <w:numPr>
           <w:ilvl w:val="0"/>
-          <w:numId w:val="5"/>
-        </w:numPr>
-        <w:spacing w:before="0" w:after="160" w:line="259"/>
-        <w:ind w:right="0" w:left="720" w:hanging="360"/>
-        <w:jc w:val="left"/>
-        <w:rPr>
-          <w:rFonts w:ascii="Calibri" w:hAnsi="Calibri" w:cs="Calibri" w:eastAsia="Calibri"/>
-          <w:color w:val="auto"/>
-          <w:spacing w:val="0"/>
-          <w:position w:val="0"/>
-          <w:sz w:val="22"/>
-          <w:shd w:fill="auto" w:val="clear"/>
-        </w:rPr>
-      </w:pPr>
-      <w:r>
-        <w:rPr>
-          <w:rFonts w:ascii="Calibri" w:hAnsi="Calibri" w:cs="Calibri" w:eastAsia="Calibri"/>
-          <w:color w:val="auto"/>
-          <w:spacing w:val="0"/>
-          <w:position w:val="0"/>
-          <w:sz w:val="22"/>
-          <w:shd w:fill="auto" w:val="clear"/>
+          <w:numId w:val="4"/>
+        </w:numPr>
+        <w:spacing w:before="0" w:after="160" w:line="259"/>
+        <w:ind w:right="0" w:left="720" w:hanging="360"/>
+        <w:jc w:val="left"/>
+        <w:rPr>
+          <w:rFonts w:ascii="Calibri" w:hAnsi="Calibri" w:cs="Calibri" w:eastAsia="Calibri"/>
+          <w:color w:val="auto"/>
+          <w:spacing w:val="0"/>
+          <w:position w:val="0"/>
+          <w:sz w:val="22"/>
+          <w:shd w:fill="C0C0C0" w:val="clear"/>
+        </w:rPr>
+      </w:pPr>
+      <w:r>
+        <w:rPr>
+          <w:rFonts w:ascii="Calibri" w:hAnsi="Calibri" w:cs="Calibri" w:eastAsia="Calibri"/>
+          <w:color w:val="auto"/>
+          <w:spacing w:val="0"/>
+          <w:position w:val="0"/>
+          <w:sz w:val="22"/>
+          <w:shd w:fill="C0C0C0" w:val="clear"/>
         </w:rPr>
         <w:t xml:space="preserve">Lecture 10</w:t>
       </w:r>
@@ -745,28 +745,28 @@
       <w:pPr>
         <w:numPr>
           <w:ilvl w:val="0"/>
-          <w:numId w:val="5"/>
-        </w:numPr>
-        <w:spacing w:before="0" w:after="160" w:line="259"/>
-        <w:ind w:right="0" w:left="720" w:hanging="360"/>
-        <w:jc w:val="left"/>
-        <w:rPr>
-          <w:rFonts w:ascii="Calibri" w:hAnsi="Calibri" w:cs="Calibri" w:eastAsia="Calibri"/>
-          <w:color w:val="auto"/>
-          <w:spacing w:val="0"/>
-          <w:position w:val="0"/>
-          <w:sz w:val="22"/>
-          <w:shd w:fill="auto" w:val="clear"/>
-        </w:rPr>
-      </w:pPr>
-      <w:r>
-        <w:rPr>
-          <w:rFonts w:ascii="Calibri" w:hAnsi="Calibri" w:cs="Calibri" w:eastAsia="Calibri"/>
-          <w:color w:val="auto"/>
-          <w:spacing w:val="0"/>
-          <w:position w:val="0"/>
-          <w:sz w:val="22"/>
-          <w:shd w:fill="auto" w:val="clear"/>
+          <w:numId w:val="4"/>
+        </w:numPr>
+        <w:spacing w:before="0" w:after="160" w:line="259"/>
+        <w:ind w:right="0" w:left="720" w:hanging="360"/>
+        <w:jc w:val="left"/>
+        <w:rPr>
+          <w:rFonts w:ascii="Calibri" w:hAnsi="Calibri" w:cs="Calibri" w:eastAsia="Calibri"/>
+          <w:color w:val="auto"/>
+          <w:spacing w:val="0"/>
+          <w:position w:val="0"/>
+          <w:sz w:val="22"/>
+          <w:shd w:fill="C0C0C0" w:val="clear"/>
+        </w:rPr>
+      </w:pPr>
+      <w:r>
+        <w:rPr>
+          <w:rFonts w:ascii="Calibri" w:hAnsi="Calibri" w:cs="Calibri" w:eastAsia="Calibri"/>
+          <w:color w:val="auto"/>
+          <w:spacing w:val="0"/>
+          <w:position w:val="0"/>
+          <w:sz w:val="22"/>
+          <w:shd w:fill="C0C0C0" w:val="clear"/>
         </w:rPr>
         <w:t xml:space="preserve">Lecture 11</w:t>
       </w:r>
@@ -775,31 +775,260 @@
       <w:pPr>
         <w:numPr>
           <w:ilvl w:val="0"/>
-          <w:numId w:val="5"/>
-        </w:numPr>
-        <w:spacing w:before="0" w:after="160" w:line="259"/>
-        <w:ind w:right="0" w:left="720" w:hanging="360"/>
-        <w:jc w:val="left"/>
-        <w:rPr>
-          <w:rFonts w:ascii="Calibri" w:hAnsi="Calibri" w:cs="Calibri" w:eastAsia="Calibri"/>
-          <w:color w:val="auto"/>
-          <w:spacing w:val="0"/>
-          <w:position w:val="0"/>
-          <w:sz w:val="22"/>
-          <w:shd w:fill="auto" w:val="clear"/>
-        </w:rPr>
-      </w:pPr>
-      <w:r>
-        <w:rPr>
-          <w:rFonts w:ascii="Calibri" w:hAnsi="Calibri" w:cs="Calibri" w:eastAsia="Calibri"/>
-          <w:color w:val="auto"/>
-          <w:spacing w:val="0"/>
-          <w:position w:val="0"/>
-          <w:sz w:val="22"/>
-          <w:shd w:fill="auto" w:val="clear"/>
-        </w:rPr>
-        <w:t xml:space="preserve">Lecture 12 (Need to review  Again)</w:t>
-      </w:r>
+          <w:numId w:val="4"/>
+        </w:numPr>
+        <w:spacing w:before="0" w:after="160" w:line="259"/>
+        <w:ind w:right="0" w:left="720" w:hanging="360"/>
+        <w:jc w:val="left"/>
+        <w:rPr>
+          <w:rFonts w:ascii="Calibri" w:hAnsi="Calibri" w:cs="Calibri" w:eastAsia="Calibri"/>
+          <w:color w:val="auto"/>
+          <w:spacing w:val="0"/>
+          <w:position w:val="0"/>
+          <w:sz w:val="22"/>
+          <w:shd w:fill="C0C0C0" w:val="clear"/>
+        </w:rPr>
+      </w:pPr>
+      <w:r>
+        <w:rPr>
+          <w:rFonts w:ascii="Calibri" w:hAnsi="Calibri" w:cs="Calibri" w:eastAsia="Calibri"/>
+          <w:color w:val="auto"/>
+          <w:spacing w:val="0"/>
+          <w:position w:val="0"/>
+          <w:sz w:val="22"/>
+          <w:shd w:fill="C0C0C0" w:val="clear"/>
+        </w:rPr>
+        <w:t xml:space="preserve">Lecture 12</w:t>
+      </w:r>
+    </w:p>
+    <w:p>
+      <w:pPr>
+        <w:numPr>
+          <w:ilvl w:val="0"/>
+          <w:numId w:val="4"/>
+        </w:numPr>
+        <w:spacing w:before="0" w:after="160" w:line="259"/>
+        <w:ind w:right="0" w:left="720" w:hanging="360"/>
+        <w:jc w:val="left"/>
+        <w:rPr>
+          <w:rFonts w:ascii="Calibri" w:hAnsi="Calibri" w:cs="Calibri" w:eastAsia="Calibri"/>
+          <w:color w:val="auto"/>
+          <w:spacing w:val="0"/>
+          <w:position w:val="0"/>
+          <w:sz w:val="22"/>
+          <w:shd w:fill="C0C0C0" w:val="clear"/>
+        </w:rPr>
+      </w:pPr>
+      <w:r>
+        <w:rPr>
+          <w:rFonts w:ascii="Calibri" w:hAnsi="Calibri" w:cs="Calibri" w:eastAsia="Calibri"/>
+          <w:color w:val="auto"/>
+          <w:spacing w:val="0"/>
+          <w:position w:val="0"/>
+          <w:sz w:val="22"/>
+          <w:shd w:fill="C0C0C0" w:val="clear"/>
+        </w:rPr>
+        <w:t xml:space="preserve">Lecture 13</w:t>
+      </w:r>
+    </w:p>
+    <w:p>
+      <w:pPr>
+        <w:numPr>
+          <w:ilvl w:val="0"/>
+          <w:numId w:val="4"/>
+        </w:numPr>
+        <w:spacing w:before="0" w:after="160" w:line="259"/>
+        <w:ind w:right="0" w:left="720" w:hanging="360"/>
+        <w:jc w:val="left"/>
+        <w:rPr>
+          <w:rFonts w:ascii="Calibri" w:hAnsi="Calibri" w:cs="Calibri" w:eastAsia="Calibri"/>
+          <w:color w:val="auto"/>
+          <w:spacing w:val="0"/>
+          <w:position w:val="0"/>
+          <w:sz w:val="22"/>
+          <w:shd w:fill="C0C0C0" w:val="clear"/>
+        </w:rPr>
+      </w:pPr>
+      <w:r>
+        <w:rPr>
+          <w:rFonts w:ascii="Calibri" w:hAnsi="Calibri" w:cs="Calibri" w:eastAsia="Calibri"/>
+          <w:color w:val="auto"/>
+          <w:spacing w:val="0"/>
+          <w:position w:val="0"/>
+          <w:sz w:val="22"/>
+          <w:shd w:fill="C0C0C0" w:val="clear"/>
+        </w:rPr>
+        <w:t xml:space="preserve">Lecture 14</w:t>
+      </w:r>
+    </w:p>
+    <w:p>
+      <w:pPr>
+        <w:numPr>
+          <w:ilvl w:val="0"/>
+          <w:numId w:val="4"/>
+        </w:numPr>
+        <w:spacing w:before="0" w:after="160" w:line="259"/>
+        <w:ind w:right="0" w:left="720" w:hanging="360"/>
+        <w:jc w:val="left"/>
+        <w:rPr>
+          <w:rFonts w:ascii="Calibri" w:hAnsi="Calibri" w:cs="Calibri" w:eastAsia="Calibri"/>
+          <w:color w:val="auto"/>
+          <w:spacing w:val="0"/>
+          <w:position w:val="0"/>
+          <w:sz w:val="22"/>
+          <w:shd w:fill="C0C0C0" w:val="clear"/>
+        </w:rPr>
+      </w:pPr>
+      <w:r>
+        <w:rPr>
+          <w:rFonts w:ascii="Calibri" w:hAnsi="Calibri" w:cs="Calibri" w:eastAsia="Calibri"/>
+          <w:color w:val="auto"/>
+          <w:spacing w:val="0"/>
+          <w:position w:val="0"/>
+          <w:sz w:val="22"/>
+          <w:shd w:fill="C0C0C0" w:val="clear"/>
+        </w:rPr>
+        <w:t xml:space="preserve">Lecture 15</w:t>
+      </w:r>
+    </w:p>
+    <w:p>
+      <w:pPr>
+        <w:numPr>
+          <w:ilvl w:val="0"/>
+          <w:numId w:val="4"/>
+        </w:numPr>
+        <w:spacing w:before="0" w:after="160" w:line="259"/>
+        <w:ind w:right="0" w:left="720" w:hanging="360"/>
+        <w:jc w:val="left"/>
+        <w:rPr>
+          <w:rFonts w:ascii="Calibri" w:hAnsi="Calibri" w:cs="Calibri" w:eastAsia="Calibri"/>
+          <w:color w:val="auto"/>
+          <w:spacing w:val="0"/>
+          <w:position w:val="0"/>
+          <w:sz w:val="22"/>
+          <w:shd w:fill="C0C0C0" w:val="clear"/>
+        </w:rPr>
+      </w:pPr>
+      <w:r>
+        <w:rPr>
+          <w:rFonts w:ascii="Calibri" w:hAnsi="Calibri" w:cs="Calibri" w:eastAsia="Calibri"/>
+          <w:color w:val="auto"/>
+          <w:spacing w:val="0"/>
+          <w:position w:val="0"/>
+          <w:sz w:val="22"/>
+          <w:shd w:fill="C0C0C0" w:val="clear"/>
+        </w:rPr>
+        <w:t xml:space="preserve">Lecture 16</w:t>
+      </w:r>
+    </w:p>
+    <w:p>
+      <w:pPr>
+        <w:numPr>
+          <w:ilvl w:val="0"/>
+          <w:numId w:val="4"/>
+        </w:numPr>
+        <w:spacing w:before="0" w:after="160" w:line="259"/>
+        <w:ind w:right="0" w:left="720" w:hanging="360"/>
+        <w:jc w:val="left"/>
+        <w:rPr>
+          <w:rFonts w:ascii="Calibri" w:hAnsi="Calibri" w:cs="Calibri" w:eastAsia="Calibri"/>
+          <w:color w:val="auto"/>
+          <w:spacing w:val="0"/>
+          <w:position w:val="0"/>
+          <w:sz w:val="22"/>
+          <w:shd w:fill="C0C0C0" w:val="clear"/>
+        </w:rPr>
+      </w:pPr>
+      <w:r>
+        <w:rPr>
+          <w:rFonts w:ascii="Calibri" w:hAnsi="Calibri" w:cs="Calibri" w:eastAsia="Calibri"/>
+          <w:color w:val="auto"/>
+          <w:spacing w:val="0"/>
+          <w:position w:val="0"/>
+          <w:sz w:val="22"/>
+          <w:shd w:fill="C0C0C0" w:val="clear"/>
+        </w:rPr>
+        <w:t xml:space="preserve">Lecture 17</w:t>
+      </w:r>
+    </w:p>
+    <w:p>
+      <w:pPr>
+        <w:numPr>
+          <w:ilvl w:val="0"/>
+          <w:numId w:val="4"/>
+        </w:numPr>
+        <w:spacing w:before="0" w:after="160" w:line="259"/>
+        <w:ind w:right="0" w:left="720" w:hanging="360"/>
+        <w:jc w:val="left"/>
+        <w:rPr>
+          <w:rFonts w:ascii="Calibri" w:hAnsi="Calibri" w:cs="Calibri" w:eastAsia="Calibri"/>
+          <w:color w:val="auto"/>
+          <w:spacing w:val="0"/>
+          <w:position w:val="0"/>
+          <w:sz w:val="22"/>
+          <w:shd w:fill="C0C0C0" w:val="clear"/>
+        </w:rPr>
+      </w:pPr>
+      <w:r>
+        <w:rPr>
+          <w:rFonts w:ascii="Calibri" w:hAnsi="Calibri" w:cs="Calibri" w:eastAsia="Calibri"/>
+          <w:color w:val="auto"/>
+          <w:spacing w:val="0"/>
+          <w:position w:val="0"/>
+          <w:sz w:val="22"/>
+          <w:shd w:fill="C0C0C0" w:val="clear"/>
+        </w:rPr>
+        <w:t xml:space="preserve">Lecture 18</w:t>
+      </w:r>
+    </w:p>
+    <w:p>
+      <w:pPr>
+        <w:numPr>
+          <w:ilvl w:val="0"/>
+          <w:numId w:val="4"/>
+        </w:numPr>
+        <w:spacing w:before="0" w:after="160" w:line="259"/>
+        <w:ind w:right="0" w:left="720" w:hanging="360"/>
+        <w:jc w:val="left"/>
+        <w:rPr>
+          <w:rFonts w:ascii="Calibri" w:hAnsi="Calibri" w:cs="Calibri" w:eastAsia="Calibri"/>
+          <w:color w:val="auto"/>
+          <w:spacing w:val="0"/>
+          <w:position w:val="0"/>
+          <w:sz w:val="22"/>
+          <w:shd w:fill="auto" w:val="clear"/>
+        </w:rPr>
+      </w:pPr>
+      <w:r>
+        <w:rPr>
+          <w:rFonts w:ascii="Calibri" w:hAnsi="Calibri" w:cs="Calibri" w:eastAsia="Calibri"/>
+          <w:color w:val="auto"/>
+          <w:spacing w:val="0"/>
+          <w:position w:val="0"/>
+          <w:sz w:val="22"/>
+          <w:shd w:fill="auto" w:val="clear"/>
+        </w:rPr>
+        <w:t xml:space="preserve">Lecture 19(Start From  here)</w:t>
+      </w:r>
+    </w:p>
+    <w:p>
+      <w:pPr>
+        <w:numPr>
+          <w:ilvl w:val="0"/>
+          <w:numId w:val="4"/>
+        </w:numPr>
+        <w:spacing w:before="0" w:after="160" w:line="259"/>
+        <w:ind w:right="0" w:left="720" w:hanging="360"/>
+        <w:jc w:val="left"/>
+        <w:rPr>
+          <w:rFonts w:ascii="Calibri" w:hAnsi="Calibri" w:cs="Calibri" w:eastAsia="Calibri"/>
+          <w:color w:val="auto"/>
+          <w:spacing w:val="0"/>
+          <w:position w:val="0"/>
+          <w:sz w:val="22"/>
+          <w:shd w:fill="auto" w:val="clear"/>
+        </w:rPr>
+      </w:pPr>
     </w:p>
   </w:body>
 </w:document>
@@ -824,7 +1053,7 @@
   <w:num w:numId="2">
     <w:abstractNumId w:val="6"/>
   </w:num>
-  <w:num w:numId="5">
+  <w:num w:numId="4">
     <w:abstractNumId w:val="0"/>
   </w:num>
 </w:numbering>

</xml_diff>